<commit_message>
Jerod's updates 17 June
</commit_message>
<xml_diff>
--- a/draftIBMFlowChart.docx
+++ b/draftIBMFlowChart.docx
@@ -1,18 +1,44 @@
 
 <file path=word/document.xml><?xml version="1.0" encoding="utf-8"?>
-<w:document xmlns:wpc="http://schemas.microsoft.com/office/word/2010/wordprocessingCanvas" xmlns:cx="http://schemas.microsoft.com/office/drawing/2014/chartex" xmlns:cx1="http://schemas.microsoft.com/office/drawing/2015/9/8/chartex" xmlns:cx2="http://schemas.microsoft.com/office/drawing/2015/10/21/chartex" xmlns:cx3="http://schemas.microsoft.com/office/drawing/2016/5/9/chartex" xmlns:cx4="http://schemas.microsoft.com/office/drawing/2016/5/10/chartex" xmlns:cx5="http://schemas.microsoft.com/office/drawing/2016/5/11/chartex" xmlns:cx6="http://schemas.microsoft.com/office/drawing/2016/5/12/chartex" xmlns:cx7="http://schemas.microsoft.com/office/drawing/2016/5/13/chartex" xmlns:cx8="http://schemas.microsoft.com/office/drawing/2016/5/14/chartex" xmlns:mc="http://schemas.openxmlformats.org/markup-compatibility/2006" xmlns:aink="http://schemas.microsoft.com/office/drawing/2016/ink" xmlns:am3d="http://schemas.microsoft.com/office/drawing/2017/model3d" xmlns:o="urn:schemas-microsoft-com:office:office" xmlns:r="http://schemas.openxmlformats.org/officeDocument/2006/relationships" xmlns:m="http://schemas.openxmlformats.org/officeDocument/2006/math" xmlns:v="urn:schemas-microsoft-com:vml" xmlns:wp14="http://schemas.microsoft.com/office/word/2010/wordprocessingDrawing" xmlns:wp="http://schemas.openxmlformats.org/drawingml/2006/wordprocessingDrawing" xmlns:w10="urn:schemas-microsoft-com:office:word" xmlns:w="http://schemas.openxmlformats.org/wordprocessingml/2006/main" xmlns:w14="http://schemas.microsoft.com/office/word/2010/wordml" xmlns:w15="http://schemas.microsoft.com/office/word/2012/wordml" xmlns:w16cid="http://schemas.microsoft.com/office/word/2016/wordml/cid" xmlns:w16se="http://schemas.microsoft.com/office/word/2015/wordml/symex" xmlns:wpg="http://schemas.microsoft.com/office/word/2010/wordprocessingGroup" xmlns:wpi="http://schemas.microsoft.com/office/word/2010/wordprocessingInk" xmlns:wne="http://schemas.microsoft.com/office/word/2006/wordml" xmlns:wps="http://schemas.microsoft.com/office/word/2010/wordprocessingShape" mc:Ignorable="w14 w15 w16se w16cid wp14">
+<w:document xmlns:wpc="http://schemas.microsoft.com/office/word/2010/wordprocessingCanvas" xmlns:mc="http://schemas.openxmlformats.org/markup-compatibility/2006" xmlns:o="urn:schemas-microsoft-com:office:office" xmlns:r="http://schemas.openxmlformats.org/officeDocument/2006/relationships" xmlns:m="http://schemas.openxmlformats.org/officeDocument/2006/math" xmlns:v="urn:schemas-microsoft-com:vml" xmlns:wp14="http://schemas.microsoft.com/office/word/2010/wordprocessingDrawing" xmlns:wp="http://schemas.openxmlformats.org/drawingml/2006/wordprocessingDrawing" xmlns:w10="urn:schemas-microsoft-com:office:word" xmlns:w="http://schemas.openxmlformats.org/wordprocessingml/2006/main" xmlns:w14="http://schemas.microsoft.com/office/word/2010/wordml" xmlns:w15="http://schemas.microsoft.com/office/word/2012/wordml" xmlns:wpg="http://schemas.microsoft.com/office/word/2010/wordprocessingGroup" xmlns:wpi="http://schemas.microsoft.com/office/word/2010/wordprocessingInk" xmlns:wne="http://schemas.microsoft.com/office/word/2006/wordml" xmlns:wps="http://schemas.microsoft.com/office/word/2010/wordprocessingShape" mc:Ignorable="w14 w15 wp14">
   <w:body>
     <w:p>
-      <w:r>
-        <w:t>T = 1 year</w:t>
-      </w:r>
-      <w:r>
-        <w:t>-</w:t>
-      </w:r>
-    </w:p>
-    <w:p>
-      <w:r>
-        <w:t>for each individual at time T</w:t>
+      <w:pPr>
+        <w:jc w:val="center"/>
+        <w:rPr>
+          <w:b/>
+        </w:rPr>
+      </w:pPr>
+      <w:r>
+        <w:rPr>
+          <w:b/>
+        </w:rPr>
+        <w:t>Flow chart for Knowledge Transfer IBM</w:t>
+      </w:r>
+    </w:p>
+    <w:p>
+      <w:r>
+        <w:t>For a given year (T):</w:t>
+      </w:r>
+    </w:p>
+    <w:p>
+      <w:pPr>
+        <w:ind w:firstLine="720"/>
+      </w:pPr>
+      <w:r>
+        <w:t>For</w:t>
+      </w:r>
+      <w:r>
+        <w:t xml:space="preserve"> each individual at </w:t>
+      </w:r>
+      <w:r>
+        <w:t>year</w:t>
+      </w:r>
+      <w:r>
+        <w:t xml:space="preserve"> T</w:t>
+      </w:r>
+      <w:r>
+        <w:t>:</w:t>
       </w:r>
     </w:p>
     <w:p>
@@ -22,43 +48,88 @@
           <w:ilvl w:val="0"/>
           <w:numId w:val="1"/>
         </w:numPr>
-      </w:pPr>
-      <w:r>
-        <w:t>assess individual, naïve learning of information</w:t>
-      </w:r>
-      <w:r>
-        <w:t xml:space="preserve"> determined by a binomial distribution that is informed by the naïve learning probability and the proportion of age class of the individual</w:t>
+        <w:ind w:left="1800"/>
+      </w:pPr>
+      <w:r>
+        <w:t>If animal is uninformed, assess whether the naïve individual learns by itself</w:t>
+      </w:r>
+      <w:r>
+        <w:t>.</w:t>
+      </w:r>
+      <w:r>
+        <w:t xml:space="preserve"> </w:t>
       </w:r>
     </w:p>
     <w:p>
       <w:pPr>
         <w:pStyle w:val="ListParagraph"/>
         <w:numPr>
-          <w:ilvl w:val="0"/>
-          <w:numId w:val="5"/>
+          <w:ilvl w:val="2"/>
+          <w:numId w:val="1"/>
         </w:numPr>
       </w:pPr>
       <w:r>
-        <w:t xml:space="preserve">Distribution: </w:t>
-      </w:r>
-      <w:r>
-        <w:t xml:space="preserve">binomial with probability of </w:t>
-      </w:r>
-      <w:bookmarkStart w:id="0" w:name="_GoBack"/>
-      <w:bookmarkEnd w:id="0"/>
-      <w:r>
-        <w:t xml:space="preserve">success = </w:t>
+        <w:t>D</w:t>
+      </w:r>
+      <w:r>
+        <w:t>etermined</w:t>
+      </w:r>
+      <w:r>
+        <w:t xml:space="preserve"> </w:t>
+      </w:r>
+      <w:r>
+        <w:t>by a binomial distribution that is informed by the naïve learning probability</w:t>
+      </w:r>
+      <w:r>
+        <w:t xml:space="preserve"> (</w:t>
       </w:r>
       <w:proofErr w:type="spellStart"/>
+      <w:proofErr w:type="gramStart"/>
       <w:r>
         <w:t>nl</w:t>
       </w:r>
       <w:proofErr w:type="spellEnd"/>
-      <w:r>
-        <w:t xml:space="preserve"> * </w:t>
+      <w:proofErr w:type="gramEnd"/>
+      <w:r>
+        <w:t>)</w:t>
+      </w:r>
+      <w:r>
+        <w:t xml:space="preserve"> and </w:t>
+      </w:r>
+      <w:r>
+        <w:t xml:space="preserve">the age of the animal. Here, older animals have an increased probability of naïve learning. </w:t>
+      </w:r>
+    </w:p>
+    <w:p>
+      <w:pPr>
+        <w:pStyle w:val="ListParagraph"/>
+        <w:numPr>
+          <w:ilvl w:val="3"/>
+          <w:numId w:val="1"/>
+        </w:numPr>
+      </w:pPr>
+      <w:r>
+        <w:t>B</w:t>
+      </w:r>
+      <w:r>
+        <w:t>inomial</w:t>
+      </w:r>
+      <w:r>
+        <w:t xml:space="preserve"> distribution</w:t>
+      </w:r>
+      <w:r>
+        <w:t xml:space="preserve"> with probability of success = </w:t>
       </w:r>
       <w:proofErr w:type="spellStart"/>
       <w:r>
+        <w:t>nl</w:t>
+      </w:r>
+      <w:proofErr w:type="spellEnd"/>
+      <w:r>
+        <w:t xml:space="preserve"> × </w:t>
+      </w:r>
+      <w:proofErr w:type="spellStart"/>
+      <w:r>
         <w:t>ageClass</w:t>
       </w:r>
       <w:proofErr w:type="spellEnd"/>
@@ -70,14 +141,11 @@
         <w:t>maxAgeClass</w:t>
       </w:r>
       <w:proofErr w:type="spellEnd"/>
-      <w:r>
-        <w:t xml:space="preserve"> * (1-curIndividual$informed))</w:t>
-      </w:r>
-    </w:p>
-    <w:p>
-      <w:pPr>
-        <w:pStyle w:val="ListParagraph"/>
-        <w:ind w:left="1080"/>
+    </w:p>
+    <w:p>
+      <w:pPr>
+        <w:pStyle w:val="ListParagraph"/>
+        <w:ind w:left="1800"/>
       </w:pPr>
     </w:p>
     <w:p>
@@ -87,18 +155,22 @@
           <w:ilvl w:val="0"/>
           <w:numId w:val="1"/>
         </w:numPr>
-      </w:pPr>
-      <w:r>
-        <w:t xml:space="preserve">assess </w:t>
+        <w:ind w:left="1800"/>
+      </w:pPr>
+      <w:r>
+        <w:t>Determine the</w:t>
+      </w:r>
+      <w:r>
+        <w:t xml:space="preserve"> </w:t>
       </w:r>
       <w:r>
         <w:t>number of interactions</w:t>
       </w:r>
       <w:r>
-        <w:t xml:space="preserve"> and probability of the transfer of information</w:t>
-      </w:r>
-      <w:r>
-        <w:t xml:space="preserve"> with each individual of population</w:t>
+        <w:t xml:space="preserve"> </w:t>
+      </w:r>
+      <w:r>
+        <w:t>the individual will have with every other living animal in the population, and then whether or not information is transferred socially.</w:t>
       </w:r>
       <w:r>
         <w:t xml:space="preserve"> </w:t>
@@ -111,6 +183,7 @@
           <w:ilvl w:val="0"/>
           <w:numId w:val="3"/>
         </w:numPr>
+        <w:ind w:left="2520"/>
       </w:pPr>
       <w:r>
         <w:t xml:space="preserve">Number of interactions is determined by a </w:t>
@@ -129,7 +202,45 @@
       </w:r>
       <w:proofErr w:type="spellEnd"/>
       <w:r>
-        <w:t>, modified by the boldness of the pair of individuals and the density of the population, the code below does this for all available social partners of an individual</w:t>
+        <w:t xml:space="preserve">, modified by the boldness of </w:t>
+      </w:r>
+      <w:r>
+        <w:t>each individual and a given</w:t>
+      </w:r>
+      <w:r>
+        <w:t xml:space="preserve"> </w:t>
+      </w:r>
+      <w:r>
+        <w:t>partner</w:t>
+      </w:r>
+      <w:r>
+        <w:t xml:space="preserve"> and the density of the population</w:t>
+      </w:r>
+      <w:r>
+        <w:t xml:space="preserve">. When populations are </w:t>
+      </w:r>
+      <w:proofErr w:type="gramStart"/>
+      <w:r>
+        <w:t>more dense</w:t>
+      </w:r>
+      <w:proofErr w:type="gramEnd"/>
+      <w:r>
+        <w:t xml:space="preserve"> (i.e., closer to K, there are more interactions). The equation </w:t>
+      </w:r>
+      <w:r>
+        <w:t xml:space="preserve">below </w:t>
+      </w:r>
+      <w:r>
+        <w:t>calculates</w:t>
+      </w:r>
+      <w:r>
+        <w:t xml:space="preserve"> </w:t>
+      </w:r>
+      <w:r>
+        <w:t>the interactions</w:t>
+      </w:r>
+      <w:r>
+        <w:t xml:space="preserve"> for all available partners of an individual</w:t>
       </w:r>
     </w:p>
     <w:p>
@@ -139,74 +250,108 @@
           <w:ilvl w:val="0"/>
           <w:numId w:val="4"/>
         </w:numPr>
-      </w:pPr>
-      <w:r>
-        <w:t xml:space="preserve">Distribution: </w:t>
+        <w:ind w:left="2880"/>
+      </w:pPr>
+      <w:r>
+        <w:t>P</w:t>
+      </w:r>
+      <w:r>
+        <w:t xml:space="preserve">oisson </w:t>
+      </w:r>
+      <w:r>
+        <w:t xml:space="preserve">distribution </w:t>
+      </w:r>
+      <w:r>
+        <w:t xml:space="preserve">with lambda = </w:t>
+      </w:r>
+      <w:r>
+        <w:t>(</w:t>
       </w:r>
       <w:proofErr w:type="spellStart"/>
       <w:r>
-        <w:t>poisson</w:t>
+        <w:t>si</w:t>
       </w:r>
       <w:proofErr w:type="spellEnd"/>
       <w:r>
-        <w:t xml:space="preserve"> with lambda = </w:t>
-      </w:r>
+        <w:t xml:space="preserve"> </w:t>
+      </w:r>
+      <w:r>
+        <w:t>×</w:t>
+      </w:r>
+      <w:r>
+        <w:t xml:space="preserve"> </w:t>
+      </w:r>
+      <w:proofErr w:type="spellStart"/>
+      <w:r>
+        <w:t>Boldness</w:t>
+      </w:r>
+      <w:r>
+        <w:rPr>
+          <w:vertAlign w:val="subscript"/>
+        </w:rPr>
+        <w:t>FocalID</w:t>
+      </w:r>
+      <w:proofErr w:type="spellEnd"/>
+      <w:r>
+        <w:t xml:space="preserve"> </w:t>
+      </w:r>
+      <w:r>
+        <w:t>×</w:t>
+      </w:r>
+      <w:r>
+        <w:t xml:space="preserve"> </w:t>
+      </w:r>
+      <w:proofErr w:type="spellStart"/>
+      <w:r>
+        <w:t>ifelse</w:t>
+      </w:r>
+      <w:proofErr w:type="spellEnd"/>
       <w:r>
         <w:t>(</w:t>
       </w:r>
+      <w:r>
+        <w:t>N</w:t>
+      </w:r>
+      <w:r>
+        <w:t xml:space="preserve">&gt;=K, 1, </w:t>
+      </w:r>
+      <w:r>
+        <w:t>N</w:t>
+      </w:r>
+      <w:r>
+        <w:t xml:space="preserve">/K) </w:t>
+      </w:r>
+      <w:r>
+        <w:t>×</w:t>
+      </w:r>
+      <w:r>
+        <w:t xml:space="preserve"> </w:t>
+      </w:r>
       <w:proofErr w:type="spellStart"/>
       <w:r>
-        <w:t>si</w:t>
+        <w:t>Boldness</w:t>
+      </w:r>
+      <w:r>
+        <w:rPr>
+          <w:vertAlign w:val="subscript"/>
+        </w:rPr>
+        <w:t>Interacting</w:t>
+      </w:r>
+      <w:r>
+        <w:rPr>
+          <w:vertAlign w:val="subscript"/>
+        </w:rPr>
+        <w:t>ID</w:t>
       </w:r>
       <w:proofErr w:type="spellEnd"/>
       <w:r>
-        <w:t xml:space="preserve"> * </w:t>
-      </w:r>
-      <w:proofErr w:type="spellStart"/>
-      <w:r>
-        <w:t>curIndividual$boldness</w:t>
-      </w:r>
-      <w:proofErr w:type="spellEnd"/>
-      <w:r>
-        <w:t xml:space="preserve"> * </w:t>
-      </w:r>
-      <w:proofErr w:type="spellStart"/>
-      <w:r>
-        <w:t>ifelse</w:t>
-      </w:r>
-      <w:proofErr w:type="spellEnd"/>
-      <w:r>
-        <w:t>(length(</w:t>
-      </w:r>
-      <w:proofErr w:type="spellStart"/>
-      <w:r>
-        <w:t>is.alive</w:t>
-      </w:r>
-      <w:proofErr w:type="spellEnd"/>
-      <w:r>
-        <w:t>)&gt;=K, 1, length(</w:t>
-      </w:r>
-      <w:proofErr w:type="spellStart"/>
-      <w:r>
-        <w:t>is.alive</w:t>
-      </w:r>
-      <w:proofErr w:type="spellEnd"/>
-      <w:r>
-        <w:t xml:space="preserve">)/K) * </w:t>
-      </w:r>
-      <w:proofErr w:type="spellStart"/>
-      <w:r>
-        <w:t>socialPool$boldness</w:t>
-      </w:r>
-      <w:proofErr w:type="spellEnd"/>
-      <w:r>
         <w:t xml:space="preserve">)) </w:t>
       </w:r>
     </w:p>
     <w:p>
       <w:pPr>
         <w:pStyle w:val="ListParagraph"/>
-        <w:ind w:left="2160"/>
+        <w:ind w:left="2880"/>
       </w:pPr>
       <w:r>
         <w:t>Note: 3</w:t>
@@ -224,7 +369,7 @@
     <w:p>
       <w:pPr>
         <w:pStyle w:val="ListParagraph"/>
-        <w:ind w:left="2160"/>
+        <w:ind w:left="2880"/>
       </w:pPr>
     </w:p>
     <w:p>
@@ -234,18 +379,29 @@
           <w:ilvl w:val="0"/>
           <w:numId w:val="3"/>
         </w:numPr>
-      </w:pPr>
-      <w:r>
-        <w:t xml:space="preserve">Number of interactions between a pair of individuals is multiplied by the info transfer probability, </w:t>
-      </w:r>
-      <w:r>
-        <w:t xml:space="preserve">termed </w:t>
-      </w:r>
-      <w:proofErr w:type="spellStart"/>
-      <w:r>
-        <w:t>infotransfer</w:t>
-      </w:r>
-      <w:proofErr w:type="spellEnd"/>
+        <w:ind w:left="2520"/>
+      </w:pPr>
+      <w:r>
+        <w:t>Given that 1 of the 2 individuals in a pair is knowledgeable, whether or not information is transferred is determined by the n</w:t>
+      </w:r>
+      <w:r>
+        <w:t xml:space="preserve">umber of interactions between </w:t>
+      </w:r>
+      <w:r>
+        <w:t>the pair and the</w:t>
+      </w:r>
+      <w:r>
+        <w:t xml:space="preserve"> info</w:t>
+      </w:r>
+      <w:r>
+        <w:t>rmation</w:t>
+      </w:r>
+      <w:r>
+        <w:t xml:space="preserve"> transfer proba</w:t>
+      </w:r>
+      <w:r>
+        <w:t>bility</w:t>
+      </w:r>
     </w:p>
     <w:p>
       <w:pPr>
@@ -254,21 +410,28 @@
           <w:ilvl w:val="0"/>
           <w:numId w:val="4"/>
         </w:numPr>
-      </w:pPr>
-      <w:r>
-        <w:t xml:space="preserve">if successful </w:t>
-      </w:r>
-      <w:r>
-        <w:t>info transfer</w:t>
-      </w:r>
-      <w:r>
-        <w:t xml:space="preserve"> and either is uninformed and the other is informed, change status of uniformed to informed</w:t>
-      </w:r>
-    </w:p>
-    <w:p>
-      <w:pPr>
-        <w:pStyle w:val="ListParagraph"/>
-        <w:ind w:left="2160"/>
+        <w:ind w:left="2880"/>
+      </w:pPr>
+      <w:r>
+        <w:t xml:space="preserve">Binomial distribution with probability of success </w:t>
+      </w:r>
+      <w:r>
+        <w:t>= P(information transfer)</w:t>
+      </w:r>
+    </w:p>
+    <w:p>
+      <w:pPr>
+        <w:pStyle w:val="ListParagraph"/>
+        <w:ind w:left="2880"/>
+      </w:pPr>
+      <w:r>
+        <w:t>Note: the above equation is repeated for the number of times a given pair interacts, and information is transferred if at least one of the interactions results in a success.</w:t>
+      </w:r>
+    </w:p>
+    <w:p>
+      <w:pPr>
+        <w:pStyle w:val="ListParagraph"/>
+        <w:ind w:left="2880"/>
       </w:pPr>
     </w:p>
     <w:p>
@@ -278,9 +441,16 @@
           <w:ilvl w:val="0"/>
           <w:numId w:val="1"/>
         </w:numPr>
-      </w:pPr>
-      <w:r>
-        <w:t>assess birth of new individual based on birth rate of individual’s age class and population density</w:t>
+        <w:ind w:left="1800"/>
+      </w:pPr>
+      <w:r>
+        <w:t>Given the individual is a female, determine whether she gives birth</w:t>
+      </w:r>
+      <w:r>
+        <w:t xml:space="preserve"> and transfers her knowledge</w:t>
+      </w:r>
+      <w:r>
+        <w:t xml:space="preserve">. </w:t>
       </w:r>
     </w:p>
     <w:p>
@@ -290,42 +460,31 @@
           <w:ilvl w:val="0"/>
           <w:numId w:val="3"/>
         </w:numPr>
-      </w:pPr>
-      <w:r>
-        <w:t xml:space="preserve">Distribution: </w:t>
-      </w:r>
-      <w:r>
-        <w:t>binomial with probability of success =</w:t>
+        <w:ind w:left="2520"/>
+      </w:pPr>
+      <w:r>
+        <w:t xml:space="preserve">Probability of giving birth is determined by </w:t>
+      </w:r>
+      <w:r>
+        <w:t xml:space="preserve">birth rate of </w:t>
+      </w:r>
+      <w:r>
+        <w:t xml:space="preserve">the </w:t>
+      </w:r>
+      <w:r>
+        <w:t>individual’s age class and population density</w:t>
       </w:r>
       <w:r>
         <w:t xml:space="preserve"> </w:t>
       </w:r>
-      <w:proofErr w:type="spellStart"/>
-      <w:r>
-        <w:t>birthRate</w:t>
-      </w:r>
-      <w:proofErr w:type="spellEnd"/>
-      <w:r>
-        <w:t xml:space="preserve"> + </w:t>
-      </w:r>
-      <w:proofErr w:type="spellStart"/>
-      <w:r>
-        <w:t>birthRate</w:t>
-      </w:r>
-      <w:proofErr w:type="spellEnd"/>
-      <w:r>
-        <w:t xml:space="preserve"> * (1 - length(</w:t>
-      </w:r>
-      <w:proofErr w:type="spellStart"/>
-      <w:r>
-        <w:t>is.alive</w:t>
-      </w:r>
-      <w:proofErr w:type="spellEnd"/>
-      <w:r>
-        <w:t>)/K)</w:t>
-      </w:r>
-      <w:r>
-        <w:t>)</w:t>
+      <w:r>
+        <w:t>Distribution:</w:t>
+      </w:r>
+      <w:r>
+        <w:t xml:space="preserve"> </w:t>
+      </w:r>
+      <w:r>
+        <w:t>probability</w:t>
       </w:r>
     </w:p>
     <w:p>
@@ -335,33 +494,86 @@
           <w:ilvl w:val="0"/>
           <w:numId w:val="4"/>
         </w:numPr>
-      </w:pPr>
-      <w:r>
-        <w:t xml:space="preserve">if successful birth, create new individual and </w:t>
-      </w:r>
-      <w:r>
-        <w:t xml:space="preserve">determine </w:t>
-      </w:r>
-      <w:r>
-        <w:t>inherit</w:t>
-      </w:r>
-      <w:r>
-        <w:t>ance of</w:t>
-      </w:r>
+        <w:ind w:left="2880"/>
+      </w:pPr>
+      <w:r>
+        <w:t xml:space="preserve">Binomial </w:t>
+      </w:r>
+      <w:r>
+        <w:t xml:space="preserve">distribution </w:t>
+      </w:r>
+      <w:r>
+        <w:t xml:space="preserve">with probability of success = </w:t>
+      </w:r>
+      <w:proofErr w:type="spellStart"/>
+      <w:r>
+        <w:t>birthRate</w:t>
+      </w:r>
+      <w:proofErr w:type="spellEnd"/>
+      <w:r>
+        <w:t xml:space="preserve"> + </w:t>
+      </w:r>
+      <w:proofErr w:type="spellStart"/>
+      <w:r>
+        <w:t>birthRate</w:t>
+      </w:r>
+      <w:proofErr w:type="spellEnd"/>
       <w:r>
         <w:t xml:space="preserve"> </w:t>
       </w:r>
       <w:r>
-        <w:t>informed status</w:t>
-      </w:r>
-      <w:r>
-        <w:t xml:space="preserve"> of the mother</w:t>
-      </w:r>
-    </w:p>
-    <w:p>
-      <w:pPr>
-        <w:pStyle w:val="ListParagraph"/>
-        <w:ind w:left="1440"/>
+        <w:t>×</w:t>
+      </w:r>
+      <w:r>
+        <w:t xml:space="preserve"> (1 </w:t>
+      </w:r>
+      <w:r>
+        <w:t>–</w:t>
+      </w:r>
+      <w:r>
+        <w:t xml:space="preserve"> </w:t>
+      </w:r>
+      <w:r>
+        <w:t>N/</w:t>
+      </w:r>
+      <w:r>
+        <w:t>K)</w:t>
+      </w:r>
+      <w:r>
+        <w:t>)</w:t>
+      </w:r>
+    </w:p>
+    <w:p>
+      <w:pPr>
+        <w:pStyle w:val="ListParagraph"/>
+        <w:numPr>
+          <w:ilvl w:val="0"/>
+          <w:numId w:val="4"/>
+        </w:numPr>
+        <w:ind w:left="2880"/>
+      </w:pPr>
+      <w:r>
+        <w:t>If</w:t>
+      </w:r>
+      <w:r>
+        <w:t xml:space="preserve"> successful birth, create new individual and </w:t>
+      </w:r>
+      <w:r>
+        <w:t xml:space="preserve">if </w:t>
+      </w:r>
+      <w:proofErr w:type="spellStart"/>
+      <w:r>
+        <w:t>VertTransmission</w:t>
+      </w:r>
+      <w:proofErr w:type="spellEnd"/>
+      <w:r>
+        <w:t xml:space="preserve"> = 1, give the new individual the informational status of mother. </w:t>
+      </w:r>
+    </w:p>
+    <w:p>
+      <w:pPr>
+        <w:pStyle w:val="ListParagraph"/>
+        <w:ind w:left="2160"/>
       </w:pPr>
     </w:p>
     <w:p>
@@ -371,18 +583,10 @@
           <w:ilvl w:val="0"/>
           <w:numId w:val="1"/>
         </w:numPr>
-      </w:pPr>
-      <w:r>
-        <w:t>assess death of individual based on survival rate of individual’s age class and population density</w:t>
-      </w:r>
-      <w:r>
-        <w:t xml:space="preserve"> modified by the decrease in survival for uninformed </w:t>
-      </w:r>
-      <w:r>
-        <w:t>individuals</w:t>
-      </w:r>
-      <w:r>
-        <w:t>, reciprocal of birth rate</w:t>
+        <w:ind w:left="1800"/>
+      </w:pPr>
+      <w:r>
+        <w:t xml:space="preserve">Determine whether the animal dies. </w:t>
       </w:r>
     </w:p>
     <w:p>
@@ -392,15 +596,62 @@
           <w:ilvl w:val="0"/>
           <w:numId w:val="3"/>
         </w:numPr>
-      </w:pPr>
-      <w:r>
-        <w:t xml:space="preserve">Distribution: </w:t>
-      </w:r>
-      <w:r>
-        <w:t>binomial with probability of success =</w:t>
-      </w:r>
-      <w:r>
-        <w:t xml:space="preserve"> 1- (</w:t>
+        <w:ind w:left="2520"/>
+      </w:pPr>
+      <w:r>
+        <w:lastRenderedPageBreak/>
+        <w:t>Whether or not an animal dies is determined</w:t>
+      </w:r>
+      <w:r>
+        <w:t xml:space="preserve"> based on survival rate of indiv</w:t>
+      </w:r>
+      <w:r>
+        <w:t xml:space="preserve">idual’s age class, </w:t>
+      </w:r>
+      <w:r>
+        <w:t>population density</w:t>
+      </w:r>
+      <w:r>
+        <w:t xml:space="preserve">, and the informational status of the animal (i.e., uninformed animals will suffer decrease in survival based on parameter h). </w:t>
+      </w:r>
+    </w:p>
+    <w:p>
+      <w:pPr>
+        <w:pStyle w:val="ListParagraph"/>
+        <w:numPr>
+          <w:ilvl w:val="2"/>
+          <w:numId w:val="3"/>
+        </w:numPr>
+      </w:pPr>
+      <w:r>
+        <w:t>B</w:t>
+      </w:r>
+      <w:r>
+        <w:t>inomial</w:t>
+      </w:r>
+      <w:r>
+        <w:t xml:space="preserve"> distribution</w:t>
+      </w:r>
+      <w:r>
+        <w:t xml:space="preserve"> with probability of success =</w:t>
+      </w:r>
+      <w:r>
+        <w:t xml:space="preserve"> </w:t>
+      </w:r>
+    </w:p>
+    <w:p>
+      <w:pPr>
+        <w:pStyle w:val="ListParagraph"/>
+        <w:numPr>
+          <w:ilvl w:val="3"/>
+          <w:numId w:val="3"/>
+        </w:numPr>
+      </w:pPr>
+      <w:r>
+        <w:t xml:space="preserve">If informed: </w:t>
+      </w:r>
+      <w:r>
+        <w:t>1- (</w:t>
       </w:r>
       <w:proofErr w:type="spellStart"/>
       <w:r>
@@ -416,36 +667,63 @@
       </w:r>
       <w:proofErr w:type="spellEnd"/>
       <w:r>
-        <w:t>*(1 - (length(</w:t>
+        <w:t xml:space="preserve"> </w:t>
+      </w:r>
+      <w:r>
+        <w:t>×</w:t>
+      </w:r>
+      <w:r>
+        <w:t xml:space="preserve"> </w:t>
+      </w:r>
+      <w:r>
+        <w:t>(1 - (</w:t>
+      </w:r>
+      <w:r>
+        <w:t>N/K))</w:t>
+      </w:r>
+    </w:p>
+    <w:p>
+      <w:pPr>
+        <w:pStyle w:val="ListParagraph"/>
+        <w:numPr>
+          <w:ilvl w:val="3"/>
+          <w:numId w:val="3"/>
+        </w:numPr>
+      </w:pPr>
+      <w:r>
+        <w:t>If uninformed</w:t>
+      </w:r>
+      <w:r>
+        <w:t>: 1- (</w:t>
       </w:r>
       <w:proofErr w:type="spellStart"/>
       <w:r>
-        <w:t>is.alive</w:t>
+        <w:t>survivalRate</w:t>
       </w:r>
       <w:proofErr w:type="spellEnd"/>
       <w:r>
-        <w:t xml:space="preserve">)/K)) - ((1 - </w:t>
+        <w:t xml:space="preserve"> + </w:t>
       </w:r>
       <w:proofErr w:type="spellStart"/>
       <w:r>
-        <w:t>curIndividual$informed</w:t>
+        <w:t>survivalRate</w:t>
       </w:r>
       <w:proofErr w:type="spellEnd"/>
       <w:r>
-        <w:t>) * h)))</w:t>
-      </w:r>
+        <w:t xml:space="preserve"> × (1 - (N</w:t>
+      </w:r>
+      <w:r>
+        <w:t>/K)) - h)</w:t>
+      </w:r>
+      <w:bookmarkStart w:id="0" w:name="_GoBack"/>
+      <w:bookmarkEnd w:id="0"/>
     </w:p>
     <w:p>
       <w:pPr>
         <w:ind w:left="1440"/>
       </w:pPr>
       <w:r>
-        <w:t xml:space="preserve">  </w:t>
-      </w:r>
-    </w:p>
-    <w:p>
-      <w:r>
-        <w:t>T = T + 1</w:t>
+        <w:t xml:space="preserve"> </w:t>
       </w:r>
     </w:p>
     <w:sectPr>
@@ -459,11 +737,11 @@
 </file>
 
 <file path=word/numbering.xml><?xml version="1.0" encoding="utf-8"?>
-<w:numbering xmlns:wpc="http://schemas.microsoft.com/office/word/2010/wordprocessingCanvas" xmlns:cx="http://schemas.microsoft.com/office/drawing/2014/chartex" xmlns:cx1="http://schemas.microsoft.com/office/drawing/2015/9/8/chartex" xmlns:cx2="http://schemas.microsoft.com/office/drawing/2015/10/21/chartex" xmlns:cx3="http://schemas.microsoft.com/office/drawing/2016/5/9/chartex" xmlns:cx4="http://schemas.microsoft.com/office/drawing/2016/5/10/chartex" xmlns:cx5="http://schemas.microsoft.com/office/drawing/2016/5/11/chartex" xmlns:cx6="http://schemas.microsoft.com/office/drawing/2016/5/12/chartex" xmlns:cx7="http://schemas.microsoft.com/office/drawing/2016/5/13/chartex" xmlns:cx8="http://schemas.microsoft.com/office/drawing/2016/5/14/chartex" xmlns:mc="http://schemas.openxmlformats.org/markup-compatibility/2006" xmlns:aink="http://schemas.microsoft.com/office/drawing/2016/ink" xmlns:am3d="http://schemas.microsoft.com/office/drawing/2017/model3d" xmlns:o="urn:schemas-microsoft-com:office:office" xmlns:r="http://schemas.openxmlformats.org/officeDocument/2006/relationships" xmlns:m="http://schemas.openxmlformats.org/officeDocument/2006/math" xmlns:v="urn:schemas-microsoft-com:vml" xmlns:wp14="http://schemas.microsoft.com/office/word/2010/wordprocessingDrawing" xmlns:wp="http://schemas.openxmlformats.org/drawingml/2006/wordprocessingDrawing" xmlns:w10="urn:schemas-microsoft-com:office:word" xmlns:w="http://schemas.openxmlformats.org/wordprocessingml/2006/main" xmlns:w14="http://schemas.microsoft.com/office/word/2010/wordml" xmlns:w15="http://schemas.microsoft.com/office/word/2012/wordml" xmlns:w16cid="http://schemas.microsoft.com/office/word/2016/wordml/cid" xmlns:w16se="http://schemas.microsoft.com/office/word/2015/wordml/symex" xmlns:wpg="http://schemas.microsoft.com/office/word/2010/wordprocessingGroup" xmlns:wpi="http://schemas.microsoft.com/office/word/2010/wordprocessingInk" xmlns:wne="http://schemas.microsoft.com/office/word/2006/wordml" xmlns:wps="http://schemas.microsoft.com/office/word/2010/wordprocessingShape" mc:Ignorable="w14 w15 w16se w16cid wp14">
+<w:numbering xmlns:wpc="http://schemas.microsoft.com/office/word/2010/wordprocessingCanvas" xmlns:mc="http://schemas.openxmlformats.org/markup-compatibility/2006" xmlns:o="urn:schemas-microsoft-com:office:office" xmlns:r="http://schemas.openxmlformats.org/officeDocument/2006/relationships" xmlns:m="http://schemas.openxmlformats.org/officeDocument/2006/math" xmlns:v="urn:schemas-microsoft-com:vml" xmlns:wp14="http://schemas.microsoft.com/office/word/2010/wordprocessingDrawing" xmlns:wp="http://schemas.openxmlformats.org/drawingml/2006/wordprocessingDrawing" xmlns:w10="urn:schemas-microsoft-com:office:word" xmlns:w="http://schemas.openxmlformats.org/wordprocessingml/2006/main" xmlns:w14="http://schemas.microsoft.com/office/word/2010/wordml" xmlns:w15="http://schemas.microsoft.com/office/word/2012/wordml" xmlns:wpg="http://schemas.microsoft.com/office/word/2010/wordprocessingGroup" xmlns:wpi="http://schemas.microsoft.com/office/word/2010/wordprocessingInk" xmlns:wne="http://schemas.microsoft.com/office/word/2006/wordml" xmlns:wps="http://schemas.microsoft.com/office/word/2010/wordprocessingShape" mc:Ignorable="w14 w15 wp14">
   <w:abstractNum w:abstractNumId="0" w15:restartNumberingAfterBreak="0">
     <w:nsid w:val="01AF455C"/>
     <w:multiLevelType w:val="hybridMultilevel"/>
-    <w:tmpl w:val="E6805640"/>
+    <w:tmpl w:val="86B8BE5C"/>
     <w:lvl w:ilvl="0" w:tplc="54D8490C">
       <w:start w:val="1"/>
       <w:numFmt w:val="decimal"/>
@@ -476,7 +754,7 @@
         <w:rFonts w:hint="default"/>
       </w:rPr>
     </w:lvl>
-    <w:lvl w:ilvl="1" w:tplc="04090019" w:tentative="1">
+    <w:lvl w:ilvl="1" w:tplc="04090019">
       <w:start w:val="1"/>
       <w:numFmt w:val="lowerLetter"/>
       <w:lvlText w:val="%2."/>
@@ -485,23 +763,28 @@
         <w:ind w:left="1800" w:hanging="360"/>
       </w:pPr>
     </w:lvl>
-    <w:lvl w:ilvl="2" w:tplc="0409001B" w:tentative="1">
-      <w:start w:val="1"/>
-      <w:numFmt w:val="lowerRoman"/>
-      <w:lvlText w:val="%3."/>
-      <w:lvlJc w:val="right"/>
+    <w:lvl w:ilvl="2" w:tplc="04090001">
+      <w:start w:val="1"/>
+      <w:numFmt w:val="bullet"/>
+      <w:lvlText w:val=""/>
+      <w:lvlJc w:val="left"/>
       <w:pPr>
         <w:ind w:left="2520" w:hanging="180"/>
       </w:pPr>
-    </w:lvl>
-    <w:lvl w:ilvl="3" w:tplc="0409000F" w:tentative="1">
-      <w:start w:val="1"/>
-      <w:numFmt w:val="decimal"/>
-      <w:lvlText w:val="%4."/>
+      <w:rPr>
+        <w:rFonts w:ascii="Symbol" w:hAnsi="Symbol" w:hint="default"/>
+      </w:rPr>
+    </w:lvl>
+    <w:lvl w:ilvl="3" w:tplc="F0A0C838">
+      <w:numFmt w:val="bullet"/>
+      <w:lvlText w:val="-"/>
       <w:lvlJc w:val="left"/>
       <w:pPr>
         <w:ind w:left="3240" w:hanging="360"/>
       </w:pPr>
+      <w:rPr>
+        <w:rFonts w:ascii="Calibri" w:eastAsiaTheme="minorHAnsi" w:hAnsi="Calibri" w:cs="Calibri" w:hint="default"/>
+      </w:rPr>
     </w:lvl>
     <w:lvl w:ilvl="4" w:tplc="04090019" w:tentative="1">
       <w:start w:val="1"/>
@@ -552,7 +835,7 @@
   <w:abstractNum w:abstractNumId="1" w15:restartNumberingAfterBreak="0">
     <w:nsid w:val="388D4762"/>
     <w:multiLevelType w:val="hybridMultilevel"/>
-    <w:tmpl w:val="3F24DB50"/>
+    <w:tmpl w:val="2B50177E"/>
     <w:lvl w:ilvl="0" w:tplc="04090001">
       <w:start w:val="1"/>
       <w:numFmt w:val="bullet"/>
@@ -565,7 +848,7 @@
         <w:rFonts w:ascii="Symbol" w:hAnsi="Symbol" w:hint="default"/>
       </w:rPr>
     </w:lvl>
-    <w:lvl w:ilvl="1" w:tplc="04090003" w:tentative="1">
+    <w:lvl w:ilvl="1" w:tplc="04090003">
       <w:start w:val="1"/>
       <w:numFmt w:val="bullet"/>
       <w:lvlText w:val="o"/>
@@ -577,19 +860,18 @@
         <w:rFonts w:ascii="Courier New" w:hAnsi="Courier New" w:cs="Courier New" w:hint="default"/>
       </w:rPr>
     </w:lvl>
-    <w:lvl w:ilvl="2" w:tplc="04090005" w:tentative="1">
-      <w:start w:val="1"/>
-      <w:numFmt w:val="bullet"/>
-      <w:lvlText w:val=""/>
+    <w:lvl w:ilvl="2" w:tplc="F0A0C838">
+      <w:numFmt w:val="bullet"/>
+      <w:lvlText w:val="-"/>
       <w:lvlJc w:val="left"/>
       <w:pPr>
         <w:ind w:left="3240" w:hanging="360"/>
       </w:pPr>
       <w:rPr>
-        <w:rFonts w:ascii="Wingdings" w:hAnsi="Wingdings" w:hint="default"/>
-      </w:rPr>
-    </w:lvl>
-    <w:lvl w:ilvl="3" w:tplc="04090001" w:tentative="1">
+        <w:rFonts w:ascii="Calibri" w:eastAsiaTheme="minorHAnsi" w:hAnsi="Calibri" w:cs="Calibri" w:hint="default"/>
+      </w:rPr>
+    </w:lvl>
+    <w:lvl w:ilvl="3" w:tplc="04090001">
       <w:start w:val="1"/>
       <w:numFmt w:val="bullet"/>
       <w:lvlText w:val=""/>
@@ -1019,7 +1301,7 @@
 </file>
 
 <file path=word/styles.xml><?xml version="1.0" encoding="utf-8"?>
-<w:styles xmlns:mc="http://schemas.openxmlformats.org/markup-compatibility/2006" xmlns:r="http://schemas.openxmlformats.org/officeDocument/2006/relationships" xmlns:w="http://schemas.openxmlformats.org/wordprocessingml/2006/main" xmlns:w14="http://schemas.microsoft.com/office/word/2010/wordml" xmlns:w15="http://schemas.microsoft.com/office/word/2012/wordml" xmlns:w16cid="http://schemas.microsoft.com/office/word/2016/wordml/cid" xmlns:w16se="http://schemas.microsoft.com/office/word/2015/wordml/symex" mc:Ignorable="w14 w15 w16se w16cid">
+<w:styles xmlns:mc="http://schemas.openxmlformats.org/markup-compatibility/2006" xmlns:r="http://schemas.openxmlformats.org/officeDocument/2006/relationships" xmlns:w="http://schemas.openxmlformats.org/wordprocessingml/2006/main" xmlns:w14="http://schemas.microsoft.com/office/word/2010/wordml" xmlns:w15="http://schemas.microsoft.com/office/word/2012/wordml" mc:Ignorable="w14 w15">
   <w:docDefaults>
     <w:rPrDefault>
       <w:rPr>
@@ -1035,7 +1317,7 @@
       </w:pPr>
     </w:pPrDefault>
   </w:docDefaults>
-  <w:latentStyles w:defLockedState="0" w:defUIPriority="99" w:defSemiHidden="0" w:defUnhideWhenUsed="0" w:defQFormat="0" w:count="376">
+  <w:latentStyles w:defLockedState="0" w:defUIPriority="99" w:defSemiHidden="0" w:defUnhideWhenUsed="0" w:defQFormat="0" w:count="371">
     <w:lsdException w:name="Normal" w:uiPriority="0" w:qFormat="1"/>
     <w:lsdException w:name="heading 1" w:uiPriority="9" w:qFormat="1"/>
     <w:lsdException w:name="heading 2" w:semiHidden="1" w:uiPriority="9" w:unhideWhenUsed="1" w:qFormat="1"/>
@@ -1407,11 +1689,6 @@
     <w:lsdException w:name="List Table 5 Dark Accent 6" w:uiPriority="50"/>
     <w:lsdException w:name="List Table 6 Colorful Accent 6" w:uiPriority="51"/>
     <w:lsdException w:name="List Table 7 Colorful Accent 6" w:uiPriority="52"/>
-    <w:lsdException w:name="Mention" w:semiHidden="1" w:unhideWhenUsed="1"/>
-    <w:lsdException w:name="Smart Hyperlink" w:semiHidden="1" w:unhideWhenUsed="1"/>
-    <w:lsdException w:name="Hashtag" w:semiHidden="1" w:unhideWhenUsed="1"/>
-    <w:lsdException w:name="Unresolved Mention" w:semiHidden="1" w:unhideWhenUsed="1"/>
-    <w:lsdException w:name="Smart Link" w:semiHidden="1" w:unhideWhenUsed="1"/>
   </w:latentStyles>
   <w:style w:type="paragraph" w:default="1" w:styleId="Normal">
     <w:name w:val="Normal"/>

</xml_diff>